<commit_message>
added tasks 7-9 for PPO
</commit_message>
<xml_diff>
--- a/Проектирование программного обеспечения/Lab2_new.docx
+++ b/Проектирование программного обеспечения/Lab2_new.docx
@@ -320,7 +320,7 @@
           <w:szCs w:val="28"/>
           <w:rtl w:val="0"/>
         </w:rPr>
-        <w:t xml:space="preserve">2. Верхнеуровневое разбиение на компоненты (в будущем может быть утонченно): на базовом уровне выделяем компонент доступа к данным, компонент бизнес-логики и компонент реализации UI. Текстом/диаграммой компонентов.</w:t>
+        <w:t xml:space="preserve">2. Верхнеуровневое разбиение на компоненты (в следующих лабах сможете уточнить): на базовом уровне выделяем компонент доступа к данным, компонент бизнес-логики и компонент реализации UI. Текстом/диаграммой компонентов.</w:t>
       </w:r>
     </w:p>
     <w:p>
@@ -1289,7 +1289,7 @@
 
 <file path=customXML/item1.xml><?xml version="1.0" encoding="utf-8"?>
 <go:gDocsCustomXmlDataStorage xmlns:go="http://customooxmlschemas.google.com/" xmlns:r="http://schemas.openxmlformats.org/officeDocument/2006/relationships">
-  <go:docsCustomData xmlns:go="http://customooxmlschemas.google.com/" roundtripDataSignature="AMtx7mjibpihYsrtrAR/weE0mu1okr5eew==">AMUW2mWbeHdH8NY4tKXLG4HoeC6TLB4OXdPVcnU028zT3h1Sza5NZQb0bzx6VqVSN2hVabnNmlc9or4H0/ASpjsnqoWM85gdU5ExPydfVe4g3S5mFzJORTdQkE0TD/sLXAZU5Cbi1o7w</go:docsCustomData>
+  <go:docsCustomData xmlns:go="http://customooxmlschemas.google.com/" roundtripDataSignature="AMtx7mjibpihYsrtrAR/weE0mu1okr5eew==">AMUW2mVkzSu9Wt9hW5loptCKVKmbrrhAE2ekuhYvTmCVy96/dwdaZkB7F0biJfvmQC2S+N/f9ginlv4d9GCVjLm0XdpyfHpLotbfdZD+k8wSbIZtngTpDCapD64lY5Igk1OhFKpvgTar</go:docsCustomData>
 </go:gDocsCustomXmlDataStorage>
 </file>
 

</xml_diff>